<commit_message>
atualizacao do doc arquitetura
</commit_message>
<xml_diff>
--- a/academicci_documentacao/arquitetura/Academicci_DAS_DocumentoArquitetura.docx
+++ b/academicci_documentacao/arquitetura/Academicci_DAS_DocumentoArquitetura.docx
@@ -143,16 +143,7 @@
           <w:sz w:val="28"/>
           <w:lang w:val="pt-BR"/>
         </w:rPr>
-        <w:t>0</w:t>
-      </w:r>
-      <w:bookmarkStart w:id="3" w:name="_GoBack"/>
-      <w:bookmarkEnd w:id="3"/>
-      <w:r>
-        <w:rPr>
-          <w:sz w:val="28"/>
-          <w:lang w:val="pt-BR"/>
-        </w:rPr>
-        <w:t>3</w:t>
+        <w:t>03</w:t>
       </w:r>
     </w:p>
     <w:bookmarkEnd w:id="2"/>
@@ -556,16 +547,8 @@
               <w:rPr>
                 <w:lang w:val="pt-BR"/>
               </w:rPr>
-              <w:t xml:space="preserve">Adequação de </w:t>
+              <w:t>Adequação de template</w:t>
             </w:r>
-            <w:proofErr w:type="spellStart"/>
-            <w:r>
-              <w:rPr>
-                <w:lang w:val="pt-BR"/>
-              </w:rPr>
-              <w:t>template</w:t>
-            </w:r>
-            <w:proofErr w:type="spellEnd"/>
           </w:p>
         </w:tc>
         <w:tc>
@@ -2044,7 +2027,7 @@
         <w:fldChar w:fldCharType="separate"/>
       </w:r>
       <w:r>
-        <w:t>8</w:t>
+        <w:t>9</w:t>
       </w:r>
       <w:r>
         <w:fldChar w:fldCharType="end"/>
@@ -2092,7 +2075,7 @@
         <w:fldChar w:fldCharType="separate"/>
       </w:r>
       <w:r>
-        <w:t>8</w:t>
+        <w:t>9</w:t>
       </w:r>
       <w:r>
         <w:fldChar w:fldCharType="end"/>
@@ -2538,34 +2521,34 @@
         </w:rPr>
         <w:fldChar w:fldCharType="end"/>
       </w:r>
-      <w:bookmarkStart w:id="4" w:name="_Toc388081625"/>
-      <w:bookmarkStart w:id="5" w:name="_Toc389027946"/>
+      <w:bookmarkStart w:id="3" w:name="_Toc388081625"/>
+      <w:bookmarkStart w:id="4" w:name="_Toc389027946"/>
       <w:r>
         <w:rPr>
           <w:lang w:val="pt-BR"/>
         </w:rPr>
         <w:t xml:space="preserve"> </w:t>
       </w:r>
+      <w:bookmarkEnd w:id="3"/>
       <w:bookmarkEnd w:id="4"/>
+    </w:p>
+    <w:p>
+      <w:pPr>
+        <w:pStyle w:val="Ttulo1"/>
+        <w:rPr>
+          <w:lang w:val="pt-BR"/>
+        </w:rPr>
+      </w:pPr>
+      <w:bookmarkStart w:id="5" w:name="1.__________________Introduction"/>
+      <w:bookmarkStart w:id="6" w:name="_Toc512328019"/>
+      <w:r>
+        <w:rPr>
+          <w:lang w:val="pt-BR"/>
+        </w:rPr>
+        <w:t>Introdução</w:t>
+      </w:r>
       <w:bookmarkEnd w:id="5"/>
-    </w:p>
-    <w:p>
-      <w:pPr>
-        <w:pStyle w:val="Ttulo1"/>
-        <w:rPr>
-          <w:lang w:val="pt-BR"/>
-        </w:rPr>
-      </w:pPr>
-      <w:bookmarkStart w:id="6" w:name="1.__________________Introduction"/>
-      <w:bookmarkStart w:id="7" w:name="_Toc512328019"/>
-      <w:r>
-        <w:rPr>
-          <w:lang w:val="pt-BR"/>
-        </w:rPr>
-        <w:t>Introdução</w:t>
-      </w:r>
       <w:bookmarkEnd w:id="6"/>
-      <w:bookmarkEnd w:id="7"/>
     </w:p>
     <w:p>
       <w:pPr>
@@ -2575,14 +2558,14 @@
           <w:lang w:val="pt-BR"/>
         </w:rPr>
       </w:pPr>
-      <w:bookmarkStart w:id="8" w:name="_Toc512328020"/>
+      <w:bookmarkStart w:id="7" w:name="_Toc512328020"/>
       <w:r>
         <w:rPr>
           <w:lang w:val="pt-BR"/>
         </w:rPr>
         <w:t>Finalidade</w:t>
       </w:r>
-      <w:bookmarkEnd w:id="8"/>
+      <w:bookmarkEnd w:id="7"/>
     </w:p>
     <w:p>
       <w:pPr>
@@ -2610,14 +2593,14 @@
           <w:lang w:val="pt-BR"/>
         </w:rPr>
       </w:pPr>
-      <w:bookmarkStart w:id="9" w:name="_Toc512328021"/>
+      <w:bookmarkStart w:id="8" w:name="_Toc512328021"/>
       <w:r>
         <w:rPr>
           <w:lang w:val="pt-BR"/>
         </w:rPr>
         <w:t>Escopo</w:t>
       </w:r>
-      <w:bookmarkEnd w:id="9"/>
+      <w:bookmarkEnd w:id="8"/>
     </w:p>
     <w:p>
       <w:pPr>
@@ -2652,14 +2635,14 @@
           <w:lang w:val="pt-BR"/>
         </w:rPr>
       </w:pPr>
-      <w:bookmarkStart w:id="10" w:name="_Toc512328022"/>
+      <w:bookmarkStart w:id="9" w:name="_Toc512328022"/>
       <w:r>
         <w:rPr>
           <w:lang w:val="pt-BR"/>
         </w:rPr>
         <w:t>Referências</w:t>
       </w:r>
-      <w:bookmarkEnd w:id="10"/>
+      <w:bookmarkEnd w:id="9"/>
     </w:p>
     <w:p>
       <w:pPr>
@@ -2677,21 +2660,7 @@
         <w:rPr>
           <w:lang w:val="pt-BR"/>
         </w:rPr>
-        <w:t xml:space="preserve">Disciplina de Arquitetura de Software </w:t>
-      </w:r>
-      <w:proofErr w:type="spellStart"/>
-      <w:r>
-        <w:rPr>
-          <w:lang w:val="pt-BR"/>
-        </w:rPr>
-        <w:t>OpenUP</w:t>
-      </w:r>
-      <w:proofErr w:type="spellEnd"/>
-      <w:r>
-        <w:rPr>
-          <w:lang w:val="pt-BR"/>
-        </w:rPr>
-        <w:t xml:space="preserve"> v 1.0. Disponível em: </w:t>
+        <w:t xml:space="preserve">Disciplina de Arquitetura de Software OpenUP v 1.0. Disponível em: </w:t>
       </w:r>
       <w:hyperlink r:id="rId10" w:history="1">
         <w:r>
@@ -2764,14 +2733,14 @@
           <w:lang w:val="pt-BR"/>
         </w:rPr>
       </w:pPr>
-      <w:bookmarkStart w:id="11" w:name="_Toc512328023"/>
+      <w:bookmarkStart w:id="10" w:name="_Toc512328023"/>
       <w:r>
         <w:rPr>
           <w:lang w:val="pt-BR"/>
         </w:rPr>
         <w:t>Visão Geral</w:t>
       </w:r>
-      <w:bookmarkEnd w:id="11"/>
+      <w:bookmarkEnd w:id="10"/>
     </w:p>
     <w:p>
       <w:pPr>
@@ -2799,14 +2768,14 @@
           <w:lang w:val="pt-BR"/>
         </w:rPr>
       </w:pPr>
-      <w:bookmarkStart w:id="12" w:name="_Toc512328024"/>
+      <w:bookmarkStart w:id="11" w:name="_Toc512328024"/>
       <w:r>
         <w:rPr>
           <w:lang w:val="pt-BR"/>
         </w:rPr>
         <w:t>Representação da Arquitetura</w:t>
       </w:r>
-      <w:bookmarkEnd w:id="12"/>
+      <w:bookmarkEnd w:id="11"/>
     </w:p>
     <w:p>
       <w:pPr>
@@ -2927,35 +2896,7 @@
         <w:rPr>
           <w:lang w:val="pt-BR"/>
         </w:rPr>
-        <w:t xml:space="preserve">O projeto Academicci usará a arquitetura MVC, que divide o sistema em três módulos: Visão, responsável pela interação com o usuário. </w:t>
-      </w:r>
-      <w:proofErr w:type="spellStart"/>
-      <w:r>
-        <w:rPr>
-          <w:lang w:val="pt-BR"/>
-        </w:rPr>
-        <w:t>Controller</w:t>
-      </w:r>
-      <w:proofErr w:type="spellEnd"/>
-      <w:r>
-        <w:rPr>
-          <w:lang w:val="pt-BR"/>
-        </w:rPr>
-        <w:t xml:space="preserve">, responsável pela comunicação entre a camada de persistência e as requisições do usuário. </w:t>
-      </w:r>
-      <w:proofErr w:type="spellStart"/>
-      <w:r>
-        <w:rPr>
-          <w:lang w:val="pt-BR"/>
-        </w:rPr>
-        <w:t>Model</w:t>
-      </w:r>
-      <w:proofErr w:type="spellEnd"/>
-      <w:r>
-        <w:rPr>
-          <w:lang w:val="pt-BR"/>
-        </w:rPr>
-        <w:t xml:space="preserve">, a camada de persistência de dados, que interage diretamente com o bando de dados. </w:t>
+        <w:t xml:space="preserve">O projeto Academicci usará a arquitetura MVC, que divide o sistema em três módulos: Visão, responsável pela interação com o usuário. Controller, responsável pela comunicação entre a camada de persistência e as requisições do usuário. Model, a camada de persistência de dados, que interage diretamente com o bando de dados. </w:t>
       </w:r>
     </w:p>
     <w:p>
@@ -3162,14 +3103,14 @@
           <w:lang w:val="pt-BR"/>
         </w:rPr>
       </w:pPr>
-      <w:bookmarkStart w:id="13" w:name="_Toc512328025"/>
+      <w:bookmarkStart w:id="12" w:name="_Toc512328025"/>
       <w:r>
         <w:rPr>
           <w:lang w:val="pt-BR"/>
         </w:rPr>
         <w:t>Metas e Restrições da Arquitetura</w:t>
       </w:r>
-      <w:bookmarkEnd w:id="13"/>
+      <w:bookmarkEnd w:id="12"/>
     </w:p>
     <w:p>
       <w:pPr>
@@ -3371,7 +3312,7 @@
           <w:lang w:val="pt-BR"/>
         </w:rPr>
       </w:pPr>
-      <w:bookmarkStart w:id="14" w:name="_Toc512328026"/>
+      <w:bookmarkStart w:id="13" w:name="_Toc512328026"/>
       <w:r>
         <w:rPr>
           <w:lang w:val="pt-BR"/>
@@ -3379,7 +3320,7 @@
         <w:lastRenderedPageBreak/>
         <w:t>Visão de Casos de Uso</w:t>
       </w:r>
-      <w:bookmarkEnd w:id="14"/>
+      <w:bookmarkEnd w:id="13"/>
       <w:r>
         <w:rPr>
           <w:lang w:val="pt-BR"/>
@@ -3397,21 +3338,12 @@
       <w:r>
         <w:rPr>
           <w:noProof/>
-          <w:lang w:val="pt-BR" w:eastAsia="pt-BR"/>
         </w:rPr>
         <w:drawing>
-          <wp:anchor distT="0" distB="0" distL="114300" distR="114300" simplePos="0" relativeHeight="251659264" behindDoc="0" locked="0" layoutInCell="1" allowOverlap="1" wp14:anchorId="02E1B848" wp14:editId="286760B9">
-            <wp:simplePos x="0" y="0"/>
-            <wp:positionH relativeFrom="column">
-              <wp:posOffset>113665</wp:posOffset>
-            </wp:positionH>
-            <wp:positionV relativeFrom="paragraph">
-              <wp:posOffset>226060</wp:posOffset>
-            </wp:positionV>
-            <wp:extent cx="5715635" cy="5048250"/>
-            <wp:effectExtent l="0" t="0" r="0" b="0"/>
-            <wp:wrapSquare wrapText="bothSides"/>
-            <wp:docPr id="1" name="Imagem 1"/>
+          <wp:inline distT="0" distB="0" distL="0" distR="0" wp14:anchorId="3AF40A57" wp14:editId="3F3D74BC">
+            <wp:extent cx="4467003" cy="6624536"/>
+            <wp:effectExtent l="0" t="0" r="0" b="5080"/>
+            <wp:docPr id="7" name="Imagem 7"/>
             <wp:cNvGraphicFramePr>
               <a:graphicFrameLocks xmlns:a="http://schemas.openxmlformats.org/drawingml/2006/main" noChangeAspect="1"/>
             </wp:cNvGraphicFramePr>
@@ -3419,8 +3351,10 @@
               <a:graphicData uri="http://schemas.openxmlformats.org/drawingml/2006/picture">
                 <pic:pic xmlns:pic="http://schemas.openxmlformats.org/drawingml/2006/picture">
                   <pic:nvPicPr>
-                    <pic:cNvPr id="1" name="011 - UCD_img.png"/>
-                    <pic:cNvPicPr/>
+                    <pic:cNvPr id="0" name="Picture 1"/>
+                    <pic:cNvPicPr>
+                      <a:picLocks noChangeAspect="1" noChangeArrowheads="1"/>
+                    </pic:cNvPicPr>
                   </pic:nvPicPr>
                   <pic:blipFill>
                     <a:blip r:embed="rId12">
@@ -3430,31 +3364,32 @@
                         </a:ext>
                       </a:extLst>
                     </a:blip>
+                    <a:srcRect/>
                     <a:stretch>
                       <a:fillRect/>
                     </a:stretch>
                   </pic:blipFill>
-                  <pic:spPr>
+                  <pic:spPr bwMode="auto">
                     <a:xfrm>
                       <a:off x="0" y="0"/>
-                      <a:ext cx="5715635" cy="5048250"/>
+                      <a:ext cx="4493820" cy="6664306"/>
                     </a:xfrm>
                     <a:prstGeom prst="rect">
                       <a:avLst/>
                     </a:prstGeom>
+                    <a:noFill/>
+                    <a:ln>
+                      <a:noFill/>
+                    </a:ln>
                   </pic:spPr>
                 </pic:pic>
               </a:graphicData>
             </a:graphic>
-            <wp14:sizeRelH relativeFrom="page">
-              <wp14:pctWidth>0</wp14:pctWidth>
-            </wp14:sizeRelH>
-            <wp14:sizeRelV relativeFrom="page">
-              <wp14:pctHeight>0</wp14:pctHeight>
-            </wp14:sizeRelV>
-          </wp:anchor>
+          </wp:inline>
         </w:drawing>
       </w:r>
+      <w:bookmarkStart w:id="14" w:name="_GoBack"/>
+      <w:bookmarkEnd w:id="14"/>
     </w:p>
     <w:p>
       <w:pPr>
@@ -3564,6 +3499,7 @@
               <w:rPr>
                 <w:lang w:val="pt-BR"/>
               </w:rPr>
+              <w:lastRenderedPageBreak/>
               <w:t>Autenticar Usuário</w:t>
             </w:r>
           </w:p>
@@ -3849,7 +3785,6 @@
               <w:rPr>
                 <w:lang w:val="pt-BR"/>
               </w:rPr>
-              <w:lastRenderedPageBreak/>
               <w:t>Manter Pergunta</w:t>
             </w:r>
           </w:p>
@@ -4023,7 +3958,7 @@
           <w:lang w:val="pt-BR"/>
         </w:rPr>
         <w:drawing>
-          <wp:anchor distT="0" distB="0" distL="114300" distR="114300" simplePos="0" relativeHeight="251660288" behindDoc="0" locked="0" layoutInCell="1" allowOverlap="1">
+          <wp:anchor distT="0" distB="0" distL="114300" distR="114300" simplePos="0" relativeHeight="251660288" behindDoc="0" locked="0" layoutInCell="1" allowOverlap="1" wp14:anchorId="61DE1428" wp14:editId="1FB83805">
             <wp:simplePos x="0" y="0"/>
             <wp:positionH relativeFrom="margin">
               <wp:align>center</wp:align>
@@ -4107,6 +4042,7 @@
           <w:color w:val="0000FF"/>
           <w:lang w:val="pt-BR"/>
         </w:rPr>
+        <w:lastRenderedPageBreak/>
         <w:t>[</w:t>
       </w:r>
       <w:proofErr w:type="spellStart"/>
@@ -4204,7 +4140,6 @@
         <w:rPr>
           <w:lang w:val="pt-BR"/>
         </w:rPr>
-        <w:lastRenderedPageBreak/>
         <w:t>Pacotes de Design Significativos do Ponto de Vista da Arquitetura</w:t>
       </w:r>
       <w:bookmarkEnd w:id="18"/>
@@ -4624,55 +4559,7 @@
           <w:rFonts w:ascii="Arial" w:hAnsi="Arial" w:cs="Arial"/>
           <w:lang w:val="pt-BR"/>
         </w:rPr>
-        <w:t xml:space="preserve">Seguindo o padrão arquitetural MVC, o sistema está dividido em 3 camadas: </w:t>
-      </w:r>
-      <w:proofErr w:type="spellStart"/>
-      <w:r>
-        <w:rPr>
-          <w:rFonts w:ascii="Arial" w:hAnsi="Arial" w:cs="Arial"/>
-          <w:lang w:val="pt-BR"/>
-        </w:rPr>
-        <w:t>Model</w:t>
-      </w:r>
-      <w:proofErr w:type="spellEnd"/>
-      <w:r>
-        <w:rPr>
-          <w:rFonts w:ascii="Arial" w:hAnsi="Arial" w:cs="Arial"/>
-          <w:lang w:val="pt-BR"/>
-        </w:rPr>
-        <w:t xml:space="preserve">, </w:t>
-      </w:r>
-      <w:proofErr w:type="spellStart"/>
-      <w:r>
-        <w:rPr>
-          <w:rFonts w:ascii="Arial" w:hAnsi="Arial" w:cs="Arial"/>
-          <w:lang w:val="pt-BR"/>
-        </w:rPr>
-        <w:t>View</w:t>
-      </w:r>
-      <w:proofErr w:type="spellEnd"/>
-      <w:r>
-        <w:rPr>
-          <w:rFonts w:ascii="Arial" w:hAnsi="Arial" w:cs="Arial"/>
-          <w:lang w:val="pt-BR"/>
-        </w:rPr>
-        <w:t xml:space="preserve"> e </w:t>
-      </w:r>
-      <w:proofErr w:type="spellStart"/>
-      <w:r>
-        <w:rPr>
-          <w:rFonts w:ascii="Arial" w:hAnsi="Arial" w:cs="Arial"/>
-          <w:lang w:val="pt-BR"/>
-        </w:rPr>
-        <w:t>Controller</w:t>
-      </w:r>
-      <w:proofErr w:type="spellEnd"/>
-      <w:r>
-        <w:rPr>
-          <w:rFonts w:ascii="Arial" w:hAnsi="Arial" w:cs="Arial"/>
-          <w:lang w:val="pt-BR"/>
-        </w:rPr>
-        <w:t>.</w:t>
+        <w:t>Seguindo o padrão arquitetural MVC, o sistema está dividido em 3 camadas: Model, View e Controller.</w:t>
       </w:r>
     </w:p>
     <w:p>
@@ -4706,7 +4593,6 @@
         </w:rPr>
       </w:pPr>
       <w:bookmarkStart w:id="22" w:name="_Toc512328034"/>
-      <w:proofErr w:type="spellStart"/>
       <w:r>
         <w:rPr>
           <w:lang w:val="pt-BR"/>
@@ -4714,7 +4600,6 @@
         <w:t>View</w:t>
       </w:r>
       <w:bookmarkEnd w:id="22"/>
-      <w:proofErr w:type="spellEnd"/>
       <w:r>
         <w:rPr>
           <w:lang w:val="pt-BR"/>
@@ -4737,29 +4622,13 @@
           <w:rFonts w:ascii="Arial" w:hAnsi="Arial" w:cs="Arial"/>
           <w:lang w:val="pt-BR"/>
         </w:rPr>
-        <w:t xml:space="preserve">A camada </w:t>
-      </w:r>
-      <w:proofErr w:type="spellStart"/>
+        <w:t>A camada view é responsável pela interação do usuário com o sistema</w:t>
+      </w:r>
       <w:r>
         <w:rPr>
           <w:rFonts w:ascii="Arial" w:hAnsi="Arial" w:cs="Arial"/>
           <w:lang w:val="pt-BR"/>
         </w:rPr>
-        <w:t>view</w:t>
-      </w:r>
-      <w:proofErr w:type="spellEnd"/>
-      <w:r>
-        <w:rPr>
-          <w:rFonts w:ascii="Arial" w:hAnsi="Arial" w:cs="Arial"/>
-          <w:lang w:val="pt-BR"/>
-        </w:rPr>
-        <w:t xml:space="preserve"> é responsável pela interação do usuário com o sistema</w:t>
-      </w:r>
-      <w:r>
-        <w:rPr>
-          <w:rFonts w:ascii="Arial" w:hAnsi="Arial" w:cs="Arial"/>
-          <w:lang w:val="pt-BR"/>
-        </w:rPr>
         <w:t xml:space="preserve">. </w:t>
       </w:r>
     </w:p>
@@ -4771,15 +4640,14 @@
         </w:rPr>
       </w:pPr>
       <w:bookmarkStart w:id="23" w:name="_Toc512328035"/>
-      <w:proofErr w:type="spellStart"/>
-      <w:r>
-        <w:rPr>
-          <w:lang w:val="pt-BR"/>
-        </w:rPr>
+      <w:r>
+        <w:rPr>
+          <w:lang w:val="pt-BR"/>
+        </w:rPr>
+        <w:lastRenderedPageBreak/>
         <w:t>Controller</w:t>
       </w:r>
       <w:bookmarkEnd w:id="23"/>
-      <w:proofErr w:type="spellEnd"/>
       <w:r>
         <w:rPr>
           <w:lang w:val="pt-BR"/>
@@ -4802,23 +4670,7 @@
           <w:rFonts w:ascii="Arial" w:hAnsi="Arial" w:cs="Arial"/>
           <w:lang w:val="pt-BR"/>
         </w:rPr>
-        <w:t xml:space="preserve">A camada </w:t>
-      </w:r>
-      <w:proofErr w:type="spellStart"/>
-      <w:r>
-        <w:rPr>
-          <w:rFonts w:ascii="Arial" w:hAnsi="Arial" w:cs="Arial"/>
-          <w:lang w:val="pt-BR"/>
-        </w:rPr>
-        <w:t>controller</w:t>
-      </w:r>
-      <w:proofErr w:type="spellEnd"/>
-      <w:r>
-        <w:rPr>
-          <w:rFonts w:ascii="Arial" w:hAnsi="Arial" w:cs="Arial"/>
-          <w:lang w:val="pt-BR"/>
-        </w:rPr>
-        <w:t xml:space="preserve"> é responsável por comunicar as requisições do usuário ao sistema.</w:t>
+        <w:t>A camada controller é responsável por comunicar as requisições do usuário ao sistema.</w:t>
       </w:r>
     </w:p>
     <w:p>
@@ -4829,7 +4681,6 @@
         </w:rPr>
       </w:pPr>
       <w:bookmarkStart w:id="24" w:name="_Toc512328036"/>
-      <w:proofErr w:type="spellStart"/>
       <w:r>
         <w:rPr>
           <w:lang w:val="pt-BR"/>
@@ -4837,7 +4688,6 @@
         <w:t>Model</w:t>
       </w:r>
       <w:bookmarkEnd w:id="24"/>
-      <w:proofErr w:type="spellEnd"/>
     </w:p>
     <w:p>
       <w:pPr>
@@ -4854,29 +4704,13 @@
           <w:rFonts w:ascii="Arial" w:hAnsi="Arial" w:cs="Arial"/>
           <w:lang w:val="pt-BR"/>
         </w:rPr>
-        <w:t xml:space="preserve">A camada </w:t>
-      </w:r>
-      <w:proofErr w:type="spellStart"/>
+        <w:t>A camada model é responsável pelo armazenamento das classes</w:t>
+      </w:r>
       <w:r>
         <w:rPr>
           <w:rFonts w:ascii="Arial" w:hAnsi="Arial" w:cs="Arial"/>
           <w:lang w:val="pt-BR"/>
         </w:rPr>
-        <w:t>model</w:t>
-      </w:r>
-      <w:proofErr w:type="spellEnd"/>
-      <w:r>
-        <w:rPr>
-          <w:rFonts w:ascii="Arial" w:hAnsi="Arial" w:cs="Arial"/>
-          <w:lang w:val="pt-BR"/>
-        </w:rPr>
-        <w:t xml:space="preserve"> é responsável pelo armazenamento das classes</w:t>
-      </w:r>
-      <w:r>
-        <w:rPr>
-          <w:rFonts w:ascii="Arial" w:hAnsi="Arial" w:cs="Arial"/>
-          <w:lang w:val="pt-BR"/>
-        </w:rPr>
         <w:t xml:space="preserve"> no banco de dados.</w:t>
       </w:r>
     </w:p>
@@ -4892,7 +4726,6 @@
         <w:rPr>
           <w:lang w:val="pt-BR"/>
         </w:rPr>
-        <w:lastRenderedPageBreak/>
         <w:t>Visão de Dados</w:t>
       </w:r>
       <w:bookmarkEnd w:id="25"/>
@@ -4939,7 +4772,7 @@
           <w:lang w:val="pt-BR"/>
         </w:rPr>
         <w:drawing>
-          <wp:inline distT="0" distB="0" distL="0" distR="0">
+          <wp:inline distT="0" distB="0" distL="0" distR="0" wp14:anchorId="7949EA76" wp14:editId="23B4981F">
             <wp:extent cx="4781550" cy="1881505"/>
             <wp:effectExtent l="0" t="0" r="0" b="4445"/>
             <wp:docPr id="4" name="Imagem 4"/>
@@ -5036,7 +4869,7 @@
           <w:lang w:val="pt-BR"/>
         </w:rPr>
         <w:drawing>
-          <wp:inline distT="0" distB="0" distL="0" distR="0">
+          <wp:inline distT="0" distB="0" distL="0" distR="0" wp14:anchorId="623C9C6D" wp14:editId="4A49E028">
             <wp:extent cx="4714875" cy="1826260"/>
             <wp:effectExtent l="0" t="0" r="9525" b="2540"/>
             <wp:docPr id="5" name="Imagem 5"/>
@@ -5516,13 +5349,20 @@
       </w:rPr>
       <w:fldChar w:fldCharType="separate"/>
     </w:r>
+    <w:r>
+      <w:rPr>
+        <w:b/>
+        <w:sz w:val="36"/>
+      </w:rPr>
+      <w:t xml:space="preserve">UniEvangélica - </w:t>
+    </w:r>
     <w:proofErr w:type="spellStart"/>
     <w:r>
       <w:rPr>
         <w:b/>
         <w:sz w:val="36"/>
       </w:rPr>
-      <w:t>UniEvangélica</w:t>
+      <w:t>Curso</w:t>
     </w:r>
     <w:proofErr w:type="spellEnd"/>
     <w:r>
@@ -5530,8 +5370,33 @@
         <w:b/>
         <w:sz w:val="36"/>
       </w:rPr>
-      <w:t xml:space="preserve"> - Curso de Engenharia de Computação</w:t>
+      <w:t xml:space="preserve"> de </w:t>
     </w:r>
+    <w:proofErr w:type="spellStart"/>
+    <w:r>
+      <w:rPr>
+        <w:b/>
+        <w:sz w:val="36"/>
+      </w:rPr>
+      <w:t>Engenharia</w:t>
+    </w:r>
+    <w:proofErr w:type="spellEnd"/>
+    <w:r>
+      <w:rPr>
+        <w:b/>
+        <w:sz w:val="36"/>
+      </w:rPr>
+      <w:t xml:space="preserve"> de </w:t>
+    </w:r>
+    <w:proofErr w:type="spellStart"/>
+    <w:r>
+      <w:rPr>
+        <w:b/>
+        <w:sz w:val="36"/>
+      </w:rPr>
+      <w:t>Computação</w:t>
+    </w:r>
+    <w:proofErr w:type="spellEnd"/>
     <w:r>
       <w:rPr>
         <w:b/>
@@ -8430,7 +8295,7 @@
 </file>
 
 <file path=customXml/itemProps1.xml><?xml version="1.0" encoding="utf-8"?>
-<ds:datastoreItem xmlns:ds="http://schemas.openxmlformats.org/officeDocument/2006/customXml" ds:itemID="{17675215-50F1-4FA0-8BEA-7FA91B911A1F}">
+<ds:datastoreItem xmlns:ds="http://schemas.openxmlformats.org/officeDocument/2006/customXml" ds:itemID="{A6C68EE3-7944-4423-AE30-0C799EFB78CE}">
   <ds:schemaRefs>
     <ds:schemaRef ds:uri="http://schemas.openxmlformats.org/officeDocument/2006/bibliography"/>
   </ds:schemaRefs>

</xml_diff>

<commit_message>
atualizacao do doc arquitetura na branch master
</commit_message>
<xml_diff>
--- a/academicci_documentacao/arquitetura/Academicci_DAS_DocumentoArquitetura.docx
+++ b/academicci_documentacao/arquitetura/Academicci_DAS_DocumentoArquitetura.docx
@@ -143,16 +143,7 @@
           <w:sz w:val="28"/>
           <w:lang w:val="pt-BR"/>
         </w:rPr>
-        <w:t>0</w:t>
-      </w:r>
-      <w:bookmarkStart w:id="3" w:name="_GoBack"/>
-      <w:bookmarkEnd w:id="3"/>
-      <w:r>
-        <w:rPr>
-          <w:sz w:val="28"/>
-          <w:lang w:val="pt-BR"/>
-        </w:rPr>
-        <w:t>3</w:t>
+        <w:t>03</w:t>
       </w:r>
     </w:p>
     <w:bookmarkEnd w:id="2"/>
@@ -556,16 +547,8 @@
               <w:rPr>
                 <w:lang w:val="pt-BR"/>
               </w:rPr>
-              <w:t xml:space="preserve">Adequação de </w:t>
+              <w:t>Adequação de template</w:t>
             </w:r>
-            <w:proofErr w:type="spellStart"/>
-            <w:r>
-              <w:rPr>
-                <w:lang w:val="pt-BR"/>
-              </w:rPr>
-              <w:t>template</w:t>
-            </w:r>
-            <w:proofErr w:type="spellEnd"/>
           </w:p>
         </w:tc>
         <w:tc>
@@ -2044,7 +2027,7 @@
         <w:fldChar w:fldCharType="separate"/>
       </w:r>
       <w:r>
-        <w:t>8</w:t>
+        <w:t>9</w:t>
       </w:r>
       <w:r>
         <w:fldChar w:fldCharType="end"/>
@@ -2092,7 +2075,7 @@
         <w:fldChar w:fldCharType="separate"/>
       </w:r>
       <w:r>
-        <w:t>8</w:t>
+        <w:t>9</w:t>
       </w:r>
       <w:r>
         <w:fldChar w:fldCharType="end"/>
@@ -2538,34 +2521,34 @@
         </w:rPr>
         <w:fldChar w:fldCharType="end"/>
       </w:r>
-      <w:bookmarkStart w:id="4" w:name="_Toc388081625"/>
-      <w:bookmarkStart w:id="5" w:name="_Toc389027946"/>
+      <w:bookmarkStart w:id="3" w:name="_Toc388081625"/>
+      <w:bookmarkStart w:id="4" w:name="_Toc389027946"/>
       <w:r>
         <w:rPr>
           <w:lang w:val="pt-BR"/>
         </w:rPr>
         <w:t xml:space="preserve"> </w:t>
       </w:r>
+      <w:bookmarkEnd w:id="3"/>
       <w:bookmarkEnd w:id="4"/>
+    </w:p>
+    <w:p>
+      <w:pPr>
+        <w:pStyle w:val="Ttulo1"/>
+        <w:rPr>
+          <w:lang w:val="pt-BR"/>
+        </w:rPr>
+      </w:pPr>
+      <w:bookmarkStart w:id="5" w:name="1.__________________Introduction"/>
+      <w:bookmarkStart w:id="6" w:name="_Toc512328019"/>
+      <w:r>
+        <w:rPr>
+          <w:lang w:val="pt-BR"/>
+        </w:rPr>
+        <w:t>Introdução</w:t>
+      </w:r>
       <w:bookmarkEnd w:id="5"/>
-    </w:p>
-    <w:p>
-      <w:pPr>
-        <w:pStyle w:val="Ttulo1"/>
-        <w:rPr>
-          <w:lang w:val="pt-BR"/>
-        </w:rPr>
-      </w:pPr>
-      <w:bookmarkStart w:id="6" w:name="1.__________________Introduction"/>
-      <w:bookmarkStart w:id="7" w:name="_Toc512328019"/>
-      <w:r>
-        <w:rPr>
-          <w:lang w:val="pt-BR"/>
-        </w:rPr>
-        <w:t>Introdução</w:t>
-      </w:r>
       <w:bookmarkEnd w:id="6"/>
-      <w:bookmarkEnd w:id="7"/>
     </w:p>
     <w:p>
       <w:pPr>
@@ -2575,14 +2558,14 @@
           <w:lang w:val="pt-BR"/>
         </w:rPr>
       </w:pPr>
-      <w:bookmarkStart w:id="8" w:name="_Toc512328020"/>
+      <w:bookmarkStart w:id="7" w:name="_Toc512328020"/>
       <w:r>
         <w:rPr>
           <w:lang w:val="pt-BR"/>
         </w:rPr>
         <w:t>Finalidade</w:t>
       </w:r>
-      <w:bookmarkEnd w:id="8"/>
+      <w:bookmarkEnd w:id="7"/>
     </w:p>
     <w:p>
       <w:pPr>
@@ -2610,14 +2593,14 @@
           <w:lang w:val="pt-BR"/>
         </w:rPr>
       </w:pPr>
-      <w:bookmarkStart w:id="9" w:name="_Toc512328021"/>
+      <w:bookmarkStart w:id="8" w:name="_Toc512328021"/>
       <w:r>
         <w:rPr>
           <w:lang w:val="pt-BR"/>
         </w:rPr>
         <w:t>Escopo</w:t>
       </w:r>
-      <w:bookmarkEnd w:id="9"/>
+      <w:bookmarkEnd w:id="8"/>
     </w:p>
     <w:p>
       <w:pPr>
@@ -2652,14 +2635,14 @@
           <w:lang w:val="pt-BR"/>
         </w:rPr>
       </w:pPr>
-      <w:bookmarkStart w:id="10" w:name="_Toc512328022"/>
+      <w:bookmarkStart w:id="9" w:name="_Toc512328022"/>
       <w:r>
         <w:rPr>
           <w:lang w:val="pt-BR"/>
         </w:rPr>
         <w:t>Referências</w:t>
       </w:r>
-      <w:bookmarkEnd w:id="10"/>
+      <w:bookmarkEnd w:id="9"/>
     </w:p>
     <w:p>
       <w:pPr>
@@ -2677,21 +2660,7 @@
         <w:rPr>
           <w:lang w:val="pt-BR"/>
         </w:rPr>
-        <w:t xml:space="preserve">Disciplina de Arquitetura de Software </w:t>
-      </w:r>
-      <w:proofErr w:type="spellStart"/>
-      <w:r>
-        <w:rPr>
-          <w:lang w:val="pt-BR"/>
-        </w:rPr>
-        <w:t>OpenUP</w:t>
-      </w:r>
-      <w:proofErr w:type="spellEnd"/>
-      <w:r>
-        <w:rPr>
-          <w:lang w:val="pt-BR"/>
-        </w:rPr>
-        <w:t xml:space="preserve"> v 1.0. Disponível em: </w:t>
+        <w:t xml:space="preserve">Disciplina de Arquitetura de Software OpenUP v 1.0. Disponível em: </w:t>
       </w:r>
       <w:hyperlink r:id="rId10" w:history="1">
         <w:r>
@@ -2764,14 +2733,14 @@
           <w:lang w:val="pt-BR"/>
         </w:rPr>
       </w:pPr>
-      <w:bookmarkStart w:id="11" w:name="_Toc512328023"/>
+      <w:bookmarkStart w:id="10" w:name="_Toc512328023"/>
       <w:r>
         <w:rPr>
           <w:lang w:val="pt-BR"/>
         </w:rPr>
         <w:t>Visão Geral</w:t>
       </w:r>
-      <w:bookmarkEnd w:id="11"/>
+      <w:bookmarkEnd w:id="10"/>
     </w:p>
     <w:p>
       <w:pPr>
@@ -2799,14 +2768,14 @@
           <w:lang w:val="pt-BR"/>
         </w:rPr>
       </w:pPr>
-      <w:bookmarkStart w:id="12" w:name="_Toc512328024"/>
+      <w:bookmarkStart w:id="11" w:name="_Toc512328024"/>
       <w:r>
         <w:rPr>
           <w:lang w:val="pt-BR"/>
         </w:rPr>
         <w:t>Representação da Arquitetura</w:t>
       </w:r>
-      <w:bookmarkEnd w:id="12"/>
+      <w:bookmarkEnd w:id="11"/>
     </w:p>
     <w:p>
       <w:pPr>
@@ -2927,35 +2896,7 @@
         <w:rPr>
           <w:lang w:val="pt-BR"/>
         </w:rPr>
-        <w:t xml:space="preserve">O projeto Academicci usará a arquitetura MVC, que divide o sistema em três módulos: Visão, responsável pela interação com o usuário. </w:t>
-      </w:r>
-      <w:proofErr w:type="spellStart"/>
-      <w:r>
-        <w:rPr>
-          <w:lang w:val="pt-BR"/>
-        </w:rPr>
-        <w:t>Controller</w:t>
-      </w:r>
-      <w:proofErr w:type="spellEnd"/>
-      <w:r>
-        <w:rPr>
-          <w:lang w:val="pt-BR"/>
-        </w:rPr>
-        <w:t xml:space="preserve">, responsável pela comunicação entre a camada de persistência e as requisições do usuário. </w:t>
-      </w:r>
-      <w:proofErr w:type="spellStart"/>
-      <w:r>
-        <w:rPr>
-          <w:lang w:val="pt-BR"/>
-        </w:rPr>
-        <w:t>Model</w:t>
-      </w:r>
-      <w:proofErr w:type="spellEnd"/>
-      <w:r>
-        <w:rPr>
-          <w:lang w:val="pt-BR"/>
-        </w:rPr>
-        <w:t xml:space="preserve">, a camada de persistência de dados, que interage diretamente com o bando de dados. </w:t>
+        <w:t xml:space="preserve">O projeto Academicci usará a arquitetura MVC, que divide o sistema em três módulos: Visão, responsável pela interação com o usuário. Controller, responsável pela comunicação entre a camada de persistência e as requisições do usuário. Model, a camada de persistência de dados, que interage diretamente com o bando de dados. </w:t>
       </w:r>
     </w:p>
     <w:p>
@@ -3162,14 +3103,14 @@
           <w:lang w:val="pt-BR"/>
         </w:rPr>
       </w:pPr>
-      <w:bookmarkStart w:id="13" w:name="_Toc512328025"/>
+      <w:bookmarkStart w:id="12" w:name="_Toc512328025"/>
       <w:r>
         <w:rPr>
           <w:lang w:val="pt-BR"/>
         </w:rPr>
         <w:t>Metas e Restrições da Arquitetura</w:t>
       </w:r>
-      <w:bookmarkEnd w:id="13"/>
+      <w:bookmarkEnd w:id="12"/>
     </w:p>
     <w:p>
       <w:pPr>
@@ -3371,7 +3312,7 @@
           <w:lang w:val="pt-BR"/>
         </w:rPr>
       </w:pPr>
-      <w:bookmarkStart w:id="14" w:name="_Toc512328026"/>
+      <w:bookmarkStart w:id="13" w:name="_Toc512328026"/>
       <w:r>
         <w:rPr>
           <w:lang w:val="pt-BR"/>
@@ -3379,7 +3320,7 @@
         <w:lastRenderedPageBreak/>
         <w:t>Visão de Casos de Uso</w:t>
       </w:r>
-      <w:bookmarkEnd w:id="14"/>
+      <w:bookmarkEnd w:id="13"/>
       <w:r>
         <w:rPr>
           <w:lang w:val="pt-BR"/>
@@ -3397,21 +3338,12 @@
       <w:r>
         <w:rPr>
           <w:noProof/>
-          <w:lang w:val="pt-BR" w:eastAsia="pt-BR"/>
         </w:rPr>
         <w:drawing>
-          <wp:anchor distT="0" distB="0" distL="114300" distR="114300" simplePos="0" relativeHeight="251659264" behindDoc="0" locked="0" layoutInCell="1" allowOverlap="1" wp14:anchorId="02E1B848" wp14:editId="286760B9">
-            <wp:simplePos x="0" y="0"/>
-            <wp:positionH relativeFrom="column">
-              <wp:posOffset>113665</wp:posOffset>
-            </wp:positionH>
-            <wp:positionV relativeFrom="paragraph">
-              <wp:posOffset>226060</wp:posOffset>
-            </wp:positionV>
-            <wp:extent cx="5715635" cy="5048250"/>
-            <wp:effectExtent l="0" t="0" r="0" b="0"/>
-            <wp:wrapSquare wrapText="bothSides"/>
-            <wp:docPr id="1" name="Imagem 1"/>
+          <wp:inline distT="0" distB="0" distL="0" distR="0" wp14:anchorId="3AF40A57" wp14:editId="3F3D74BC">
+            <wp:extent cx="4467003" cy="6624536"/>
+            <wp:effectExtent l="0" t="0" r="0" b="5080"/>
+            <wp:docPr id="7" name="Imagem 7"/>
             <wp:cNvGraphicFramePr>
               <a:graphicFrameLocks xmlns:a="http://schemas.openxmlformats.org/drawingml/2006/main" noChangeAspect="1"/>
             </wp:cNvGraphicFramePr>
@@ -3419,8 +3351,10 @@
               <a:graphicData uri="http://schemas.openxmlformats.org/drawingml/2006/picture">
                 <pic:pic xmlns:pic="http://schemas.openxmlformats.org/drawingml/2006/picture">
                   <pic:nvPicPr>
-                    <pic:cNvPr id="1" name="011 - UCD_img.png"/>
-                    <pic:cNvPicPr/>
+                    <pic:cNvPr id="0" name="Picture 1"/>
+                    <pic:cNvPicPr>
+                      <a:picLocks noChangeAspect="1" noChangeArrowheads="1"/>
+                    </pic:cNvPicPr>
                   </pic:nvPicPr>
                   <pic:blipFill>
                     <a:blip r:embed="rId12">
@@ -3430,31 +3364,32 @@
                         </a:ext>
                       </a:extLst>
                     </a:blip>
+                    <a:srcRect/>
                     <a:stretch>
                       <a:fillRect/>
                     </a:stretch>
                   </pic:blipFill>
-                  <pic:spPr>
+                  <pic:spPr bwMode="auto">
                     <a:xfrm>
                       <a:off x="0" y="0"/>
-                      <a:ext cx="5715635" cy="5048250"/>
+                      <a:ext cx="4493820" cy="6664306"/>
                     </a:xfrm>
                     <a:prstGeom prst="rect">
                       <a:avLst/>
                     </a:prstGeom>
+                    <a:noFill/>
+                    <a:ln>
+                      <a:noFill/>
+                    </a:ln>
                   </pic:spPr>
                 </pic:pic>
               </a:graphicData>
             </a:graphic>
-            <wp14:sizeRelH relativeFrom="page">
-              <wp14:pctWidth>0</wp14:pctWidth>
-            </wp14:sizeRelH>
-            <wp14:sizeRelV relativeFrom="page">
-              <wp14:pctHeight>0</wp14:pctHeight>
-            </wp14:sizeRelV>
-          </wp:anchor>
+          </wp:inline>
         </w:drawing>
       </w:r>
+      <w:bookmarkStart w:id="14" w:name="_GoBack"/>
+      <w:bookmarkEnd w:id="14"/>
     </w:p>
     <w:p>
       <w:pPr>
@@ -3564,6 +3499,7 @@
               <w:rPr>
                 <w:lang w:val="pt-BR"/>
               </w:rPr>
+              <w:lastRenderedPageBreak/>
               <w:t>Autenticar Usuário</w:t>
             </w:r>
           </w:p>
@@ -3849,7 +3785,6 @@
               <w:rPr>
                 <w:lang w:val="pt-BR"/>
               </w:rPr>
-              <w:lastRenderedPageBreak/>
               <w:t>Manter Pergunta</w:t>
             </w:r>
           </w:p>
@@ -4023,7 +3958,7 @@
           <w:lang w:val="pt-BR"/>
         </w:rPr>
         <w:drawing>
-          <wp:anchor distT="0" distB="0" distL="114300" distR="114300" simplePos="0" relativeHeight="251660288" behindDoc="0" locked="0" layoutInCell="1" allowOverlap="1">
+          <wp:anchor distT="0" distB="0" distL="114300" distR="114300" simplePos="0" relativeHeight="251660288" behindDoc="0" locked="0" layoutInCell="1" allowOverlap="1" wp14:anchorId="61DE1428" wp14:editId="1FB83805">
             <wp:simplePos x="0" y="0"/>
             <wp:positionH relativeFrom="margin">
               <wp:align>center</wp:align>
@@ -4107,6 +4042,7 @@
           <w:color w:val="0000FF"/>
           <w:lang w:val="pt-BR"/>
         </w:rPr>
+        <w:lastRenderedPageBreak/>
         <w:t>[</w:t>
       </w:r>
       <w:proofErr w:type="spellStart"/>
@@ -4204,7 +4140,6 @@
         <w:rPr>
           <w:lang w:val="pt-BR"/>
         </w:rPr>
-        <w:lastRenderedPageBreak/>
         <w:t>Pacotes de Design Significativos do Ponto de Vista da Arquitetura</w:t>
       </w:r>
       <w:bookmarkEnd w:id="18"/>
@@ -4624,55 +4559,7 @@
           <w:rFonts w:ascii="Arial" w:hAnsi="Arial" w:cs="Arial"/>
           <w:lang w:val="pt-BR"/>
         </w:rPr>
-        <w:t xml:space="preserve">Seguindo o padrão arquitetural MVC, o sistema está dividido em 3 camadas: </w:t>
-      </w:r>
-      <w:proofErr w:type="spellStart"/>
-      <w:r>
-        <w:rPr>
-          <w:rFonts w:ascii="Arial" w:hAnsi="Arial" w:cs="Arial"/>
-          <w:lang w:val="pt-BR"/>
-        </w:rPr>
-        <w:t>Model</w:t>
-      </w:r>
-      <w:proofErr w:type="spellEnd"/>
-      <w:r>
-        <w:rPr>
-          <w:rFonts w:ascii="Arial" w:hAnsi="Arial" w:cs="Arial"/>
-          <w:lang w:val="pt-BR"/>
-        </w:rPr>
-        <w:t xml:space="preserve">, </w:t>
-      </w:r>
-      <w:proofErr w:type="spellStart"/>
-      <w:r>
-        <w:rPr>
-          <w:rFonts w:ascii="Arial" w:hAnsi="Arial" w:cs="Arial"/>
-          <w:lang w:val="pt-BR"/>
-        </w:rPr>
-        <w:t>View</w:t>
-      </w:r>
-      <w:proofErr w:type="spellEnd"/>
-      <w:r>
-        <w:rPr>
-          <w:rFonts w:ascii="Arial" w:hAnsi="Arial" w:cs="Arial"/>
-          <w:lang w:val="pt-BR"/>
-        </w:rPr>
-        <w:t xml:space="preserve"> e </w:t>
-      </w:r>
-      <w:proofErr w:type="spellStart"/>
-      <w:r>
-        <w:rPr>
-          <w:rFonts w:ascii="Arial" w:hAnsi="Arial" w:cs="Arial"/>
-          <w:lang w:val="pt-BR"/>
-        </w:rPr>
-        <w:t>Controller</w:t>
-      </w:r>
-      <w:proofErr w:type="spellEnd"/>
-      <w:r>
-        <w:rPr>
-          <w:rFonts w:ascii="Arial" w:hAnsi="Arial" w:cs="Arial"/>
-          <w:lang w:val="pt-BR"/>
-        </w:rPr>
-        <w:t>.</w:t>
+        <w:t>Seguindo o padrão arquitetural MVC, o sistema está dividido em 3 camadas: Model, View e Controller.</w:t>
       </w:r>
     </w:p>
     <w:p>
@@ -4706,7 +4593,6 @@
         </w:rPr>
       </w:pPr>
       <w:bookmarkStart w:id="22" w:name="_Toc512328034"/>
-      <w:proofErr w:type="spellStart"/>
       <w:r>
         <w:rPr>
           <w:lang w:val="pt-BR"/>
@@ -4714,7 +4600,6 @@
         <w:t>View</w:t>
       </w:r>
       <w:bookmarkEnd w:id="22"/>
-      <w:proofErr w:type="spellEnd"/>
       <w:r>
         <w:rPr>
           <w:lang w:val="pt-BR"/>
@@ -4737,29 +4622,13 @@
           <w:rFonts w:ascii="Arial" w:hAnsi="Arial" w:cs="Arial"/>
           <w:lang w:val="pt-BR"/>
         </w:rPr>
-        <w:t xml:space="preserve">A camada </w:t>
-      </w:r>
-      <w:proofErr w:type="spellStart"/>
+        <w:t>A camada view é responsável pela interação do usuário com o sistema</w:t>
+      </w:r>
       <w:r>
         <w:rPr>
           <w:rFonts w:ascii="Arial" w:hAnsi="Arial" w:cs="Arial"/>
           <w:lang w:val="pt-BR"/>
         </w:rPr>
-        <w:t>view</w:t>
-      </w:r>
-      <w:proofErr w:type="spellEnd"/>
-      <w:r>
-        <w:rPr>
-          <w:rFonts w:ascii="Arial" w:hAnsi="Arial" w:cs="Arial"/>
-          <w:lang w:val="pt-BR"/>
-        </w:rPr>
-        <w:t xml:space="preserve"> é responsável pela interação do usuário com o sistema</w:t>
-      </w:r>
-      <w:r>
-        <w:rPr>
-          <w:rFonts w:ascii="Arial" w:hAnsi="Arial" w:cs="Arial"/>
-          <w:lang w:val="pt-BR"/>
-        </w:rPr>
         <w:t xml:space="preserve">. </w:t>
       </w:r>
     </w:p>
@@ -4771,15 +4640,14 @@
         </w:rPr>
       </w:pPr>
       <w:bookmarkStart w:id="23" w:name="_Toc512328035"/>
-      <w:proofErr w:type="spellStart"/>
-      <w:r>
-        <w:rPr>
-          <w:lang w:val="pt-BR"/>
-        </w:rPr>
+      <w:r>
+        <w:rPr>
+          <w:lang w:val="pt-BR"/>
+        </w:rPr>
+        <w:lastRenderedPageBreak/>
         <w:t>Controller</w:t>
       </w:r>
       <w:bookmarkEnd w:id="23"/>
-      <w:proofErr w:type="spellEnd"/>
       <w:r>
         <w:rPr>
           <w:lang w:val="pt-BR"/>
@@ -4802,23 +4670,7 @@
           <w:rFonts w:ascii="Arial" w:hAnsi="Arial" w:cs="Arial"/>
           <w:lang w:val="pt-BR"/>
         </w:rPr>
-        <w:t xml:space="preserve">A camada </w:t>
-      </w:r>
-      <w:proofErr w:type="spellStart"/>
-      <w:r>
-        <w:rPr>
-          <w:rFonts w:ascii="Arial" w:hAnsi="Arial" w:cs="Arial"/>
-          <w:lang w:val="pt-BR"/>
-        </w:rPr>
-        <w:t>controller</w:t>
-      </w:r>
-      <w:proofErr w:type="spellEnd"/>
-      <w:r>
-        <w:rPr>
-          <w:rFonts w:ascii="Arial" w:hAnsi="Arial" w:cs="Arial"/>
-          <w:lang w:val="pt-BR"/>
-        </w:rPr>
-        <w:t xml:space="preserve"> é responsável por comunicar as requisições do usuário ao sistema.</w:t>
+        <w:t>A camada controller é responsável por comunicar as requisições do usuário ao sistema.</w:t>
       </w:r>
     </w:p>
     <w:p>
@@ -4829,7 +4681,6 @@
         </w:rPr>
       </w:pPr>
       <w:bookmarkStart w:id="24" w:name="_Toc512328036"/>
-      <w:proofErr w:type="spellStart"/>
       <w:r>
         <w:rPr>
           <w:lang w:val="pt-BR"/>
@@ -4837,7 +4688,6 @@
         <w:t>Model</w:t>
       </w:r>
       <w:bookmarkEnd w:id="24"/>
-      <w:proofErr w:type="spellEnd"/>
     </w:p>
     <w:p>
       <w:pPr>
@@ -4854,29 +4704,13 @@
           <w:rFonts w:ascii="Arial" w:hAnsi="Arial" w:cs="Arial"/>
           <w:lang w:val="pt-BR"/>
         </w:rPr>
-        <w:t xml:space="preserve">A camada </w:t>
-      </w:r>
-      <w:proofErr w:type="spellStart"/>
+        <w:t>A camada model é responsável pelo armazenamento das classes</w:t>
+      </w:r>
       <w:r>
         <w:rPr>
           <w:rFonts w:ascii="Arial" w:hAnsi="Arial" w:cs="Arial"/>
           <w:lang w:val="pt-BR"/>
         </w:rPr>
-        <w:t>model</w:t>
-      </w:r>
-      <w:proofErr w:type="spellEnd"/>
-      <w:r>
-        <w:rPr>
-          <w:rFonts w:ascii="Arial" w:hAnsi="Arial" w:cs="Arial"/>
-          <w:lang w:val="pt-BR"/>
-        </w:rPr>
-        <w:t xml:space="preserve"> é responsável pelo armazenamento das classes</w:t>
-      </w:r>
-      <w:r>
-        <w:rPr>
-          <w:rFonts w:ascii="Arial" w:hAnsi="Arial" w:cs="Arial"/>
-          <w:lang w:val="pt-BR"/>
-        </w:rPr>
         <w:t xml:space="preserve"> no banco de dados.</w:t>
       </w:r>
     </w:p>
@@ -4892,7 +4726,6 @@
         <w:rPr>
           <w:lang w:val="pt-BR"/>
         </w:rPr>
-        <w:lastRenderedPageBreak/>
         <w:t>Visão de Dados</w:t>
       </w:r>
       <w:bookmarkEnd w:id="25"/>
@@ -4939,7 +4772,7 @@
           <w:lang w:val="pt-BR"/>
         </w:rPr>
         <w:drawing>
-          <wp:inline distT="0" distB="0" distL="0" distR="0">
+          <wp:inline distT="0" distB="0" distL="0" distR="0" wp14:anchorId="7949EA76" wp14:editId="23B4981F">
             <wp:extent cx="4781550" cy="1881505"/>
             <wp:effectExtent l="0" t="0" r="0" b="4445"/>
             <wp:docPr id="4" name="Imagem 4"/>
@@ -5036,7 +4869,7 @@
           <w:lang w:val="pt-BR"/>
         </w:rPr>
         <w:drawing>
-          <wp:inline distT="0" distB="0" distL="0" distR="0">
+          <wp:inline distT="0" distB="0" distL="0" distR="0" wp14:anchorId="623C9C6D" wp14:editId="4A49E028">
             <wp:extent cx="4714875" cy="1826260"/>
             <wp:effectExtent l="0" t="0" r="9525" b="2540"/>
             <wp:docPr id="5" name="Imagem 5"/>
@@ -5516,13 +5349,20 @@
       </w:rPr>
       <w:fldChar w:fldCharType="separate"/>
     </w:r>
+    <w:r>
+      <w:rPr>
+        <w:b/>
+        <w:sz w:val="36"/>
+      </w:rPr>
+      <w:t xml:space="preserve">UniEvangélica - </w:t>
+    </w:r>
     <w:proofErr w:type="spellStart"/>
     <w:r>
       <w:rPr>
         <w:b/>
         <w:sz w:val="36"/>
       </w:rPr>
-      <w:t>UniEvangélica</w:t>
+      <w:t>Curso</w:t>
     </w:r>
     <w:proofErr w:type="spellEnd"/>
     <w:r>
@@ -5530,8 +5370,33 @@
         <w:b/>
         <w:sz w:val="36"/>
       </w:rPr>
-      <w:t xml:space="preserve"> - Curso de Engenharia de Computação</w:t>
+      <w:t xml:space="preserve"> de </w:t>
     </w:r>
+    <w:proofErr w:type="spellStart"/>
+    <w:r>
+      <w:rPr>
+        <w:b/>
+        <w:sz w:val="36"/>
+      </w:rPr>
+      <w:t>Engenharia</w:t>
+    </w:r>
+    <w:proofErr w:type="spellEnd"/>
+    <w:r>
+      <w:rPr>
+        <w:b/>
+        <w:sz w:val="36"/>
+      </w:rPr>
+      <w:t xml:space="preserve"> de </w:t>
+    </w:r>
+    <w:proofErr w:type="spellStart"/>
+    <w:r>
+      <w:rPr>
+        <w:b/>
+        <w:sz w:val="36"/>
+      </w:rPr>
+      <w:t>Computação</w:t>
+    </w:r>
+    <w:proofErr w:type="spellEnd"/>
     <w:r>
       <w:rPr>
         <w:b/>
@@ -8430,7 +8295,7 @@
 </file>
 
 <file path=customXml/itemProps1.xml><?xml version="1.0" encoding="utf-8"?>
-<ds:datastoreItem xmlns:ds="http://schemas.openxmlformats.org/officeDocument/2006/customXml" ds:itemID="{17675215-50F1-4FA0-8BEA-7FA91B911A1F}">
+<ds:datastoreItem xmlns:ds="http://schemas.openxmlformats.org/officeDocument/2006/customXml" ds:itemID="{A6C68EE3-7944-4423-AE30-0C799EFB78CE}">
   <ds:schemaRefs>
     <ds:schemaRef ds:uri="http://schemas.openxmlformats.org/officeDocument/2006/bibliography"/>
   </ds:schemaRefs>

</xml_diff>